<commit_message>
[Release] Corte medio estable, agregando pantallas para V2 de Documento de Analisis y Diseno
</commit_message>
<xml_diff>
--- a/docs/reportes/InformeDiseno/InformeDiseño-Final.docx
+++ b/docs/reportes/InformeDiseno/InformeDiseño-Final.docx
@@ -3239,12 +3239,12 @@
           <wp:inline distB="114300" distT="114300" distL="114300" distR="114300">
             <wp:extent cx="5614670" cy="876300"/>
             <wp:effectExtent b="0" l="0" r="0" t="0"/>
-            <wp:docPr id="3" name="image12.png"/>
+            <wp:docPr id="3" name="image14.png"/>
             <a:graphic>
               <a:graphicData uri="http://schemas.openxmlformats.org/drawingml/2006/picture">
                 <pic:pic>
                   <pic:nvPicPr>
-                    <pic:cNvPr id="0" name="image12.png"/>
+                    <pic:cNvPr id="0" name="image14.png"/>
                     <pic:cNvPicPr preferRelativeResize="0"/>
                   </pic:nvPicPr>
                   <pic:blipFill>
@@ -3312,12 +3312,12 @@
           <wp:inline distB="114300" distT="114300" distL="114300" distR="114300">
             <wp:extent cx="4141153" cy="2074092"/>
             <wp:effectExtent b="0" l="0" r="0" t="0"/>
-            <wp:docPr descr="logo-usage.jpg" id="2" name="image11.jpg"/>
+            <wp:docPr descr="logo-usage.jpg" id="2" name="image13.jpg"/>
             <a:graphic>
               <a:graphicData uri="http://schemas.openxmlformats.org/drawingml/2006/picture">
                 <pic:pic>
                   <pic:nvPicPr>
-                    <pic:cNvPr descr="logo-usage.jpg" id="0" name="image11.jpg"/>
+                    <pic:cNvPr descr="logo-usage.jpg" id="0" name="image13.jpg"/>
                     <pic:cNvPicPr preferRelativeResize="0"/>
                   </pic:nvPicPr>
                   <pic:blipFill>
@@ -3359,12 +3359,12 @@
           <wp:inline distB="114300" distT="114300" distL="114300" distR="114300">
             <wp:extent cx="4155123" cy="2082127"/>
             <wp:effectExtent b="0" l="0" r="0" t="0"/>
-            <wp:docPr descr="logo-usage-b.jpg" id="1" name="image8.jpg"/>
+            <wp:docPr descr="logo-usage-b.jpg" id="1" name="image11.jpg"/>
             <a:graphic>
               <a:graphicData uri="http://schemas.openxmlformats.org/drawingml/2006/picture">
                 <pic:pic>
                   <pic:nvPicPr>
-                    <pic:cNvPr descr="logo-usage-b.jpg" id="0" name="image8.jpg"/>
+                    <pic:cNvPr descr="logo-usage-b.jpg" id="0" name="image11.jpg"/>
                     <pic:cNvPicPr preferRelativeResize="0"/>
                   </pic:nvPicPr>
                   <pic:blipFill>
@@ -3612,12 +3612,12 @@
           <wp:inline distB="114300" distT="114300" distL="114300" distR="114300">
             <wp:extent cx="5614670" cy="2997200"/>
             <wp:effectExtent b="0" l="0" r="0" t="0"/>
-            <wp:docPr id="4" name="image13.png"/>
+            <wp:docPr id="4" name="image15.png"/>
             <a:graphic>
               <a:graphicData uri="http://schemas.openxmlformats.org/drawingml/2006/picture">
                 <pic:pic>
                   <pic:nvPicPr>
-                    <pic:cNvPr id="0" name="image13.png"/>
+                    <pic:cNvPr id="0" name="image15.png"/>
                     <pic:cNvPicPr preferRelativeResize="0"/>
                   </pic:nvPicPr>
                   <pic:blipFill>
@@ -7584,188 +7584,6 @@
           <w:rtl w:val="0"/>
         </w:rPr>
         <w:t xml:space="preserve"> </w:t>
-      </w:r>
-    </w:p>
-    <w:p>
-      <w:pPr>
-        <w:pBdr/>
-        <w:contextualSpacing w:val="0"/>
-        <w:rPr>
-          <w:b w:val="1"/>
-        </w:rPr>
-      </w:pPr>
-      <w:r>
-        <w:rPr>
-          <w:rtl w:val="0"/>
-        </w:rPr>
-      </w:r>
-    </w:p>
-    <w:p>
-      <w:pPr>
-        <w:pBdr/>
-        <w:contextualSpacing w:val="0"/>
-        <w:rPr>
-          <w:b w:val="1"/>
-        </w:rPr>
-      </w:pPr>
-      <w:r>
-        <w:rPr>
-          <w:rtl w:val="0"/>
-        </w:rPr>
-      </w:r>
-    </w:p>
-    <w:p>
-      <w:pPr>
-        <w:pBdr/>
-        <w:contextualSpacing w:val="0"/>
-        <w:rPr>
-          <w:b w:val="1"/>
-        </w:rPr>
-      </w:pPr>
-      <w:r>
-        <w:rPr>
-          <w:rtl w:val="0"/>
-        </w:rPr>
-      </w:r>
-    </w:p>
-    <w:p>
-      <w:pPr>
-        <w:pBdr/>
-        <w:contextualSpacing w:val="0"/>
-        <w:rPr>
-          <w:b w:val="1"/>
-        </w:rPr>
-      </w:pPr>
-      <w:r>
-        <w:rPr>
-          <w:rtl w:val="0"/>
-        </w:rPr>
-      </w:r>
-    </w:p>
-    <w:p>
-      <w:pPr>
-        <w:pBdr/>
-        <w:contextualSpacing w:val="0"/>
-        <w:rPr>
-          <w:b w:val="1"/>
-        </w:rPr>
-      </w:pPr>
-      <w:r>
-        <w:rPr>
-          <w:rtl w:val="0"/>
-        </w:rPr>
-      </w:r>
-    </w:p>
-    <w:p>
-      <w:pPr>
-        <w:pBdr/>
-        <w:contextualSpacing w:val="0"/>
-        <w:rPr>
-          <w:b w:val="1"/>
-        </w:rPr>
-      </w:pPr>
-      <w:r>
-        <w:rPr>
-          <w:rtl w:val="0"/>
-        </w:rPr>
-      </w:r>
-    </w:p>
-    <w:p>
-      <w:pPr>
-        <w:pBdr/>
-        <w:contextualSpacing w:val="0"/>
-        <w:rPr>
-          <w:b w:val="1"/>
-        </w:rPr>
-      </w:pPr>
-      <w:r>
-        <w:rPr>
-          <w:rtl w:val="0"/>
-        </w:rPr>
-      </w:r>
-    </w:p>
-    <w:p>
-      <w:pPr>
-        <w:pBdr/>
-        <w:contextualSpacing w:val="0"/>
-        <w:rPr>
-          <w:b w:val="1"/>
-        </w:rPr>
-      </w:pPr>
-      <w:r>
-        <w:rPr>
-          <w:rtl w:val="0"/>
-        </w:rPr>
-      </w:r>
-    </w:p>
-    <w:p>
-      <w:pPr>
-        <w:pBdr/>
-        <w:contextualSpacing w:val="0"/>
-        <w:rPr>
-          <w:b w:val="1"/>
-        </w:rPr>
-      </w:pPr>
-      <w:r>
-        <w:rPr>
-          <w:rtl w:val="0"/>
-        </w:rPr>
-      </w:r>
-    </w:p>
-    <w:p>
-      <w:pPr>
-        <w:pBdr/>
-        <w:contextualSpacing w:val="0"/>
-        <w:rPr>
-          <w:b w:val="1"/>
-        </w:rPr>
-      </w:pPr>
-      <w:r>
-        <w:rPr>
-          <w:rtl w:val="0"/>
-        </w:rPr>
-      </w:r>
-    </w:p>
-    <w:p>
-      <w:pPr>
-        <w:pBdr/>
-        <w:contextualSpacing w:val="0"/>
-        <w:rPr>
-          <w:b w:val="1"/>
-        </w:rPr>
-      </w:pPr>
-      <w:r>
-        <w:rPr>
-          <w:rtl w:val="0"/>
-        </w:rPr>
-      </w:r>
-    </w:p>
-    <w:p>
-      <w:pPr>
-        <w:pBdr/>
-        <w:contextualSpacing w:val="0"/>
-        <w:rPr>
-          <w:b w:val="1"/>
-        </w:rPr>
-      </w:pPr>
-      <w:r>
-        <w:rPr>
-          <w:rtl w:val="0"/>
-        </w:rPr>
-      </w:r>
-    </w:p>
-    <w:p>
-      <w:pPr>
-        <w:pBdr/>
-        <w:contextualSpacing w:val="0"/>
-        <w:rPr>
-          <w:b w:val="1"/>
-        </w:rPr>
-      </w:pPr>
-      <w:r>
-        <w:rPr>
-          <w:rtl w:val="0"/>
-        </w:rPr>
       </w:r>
     </w:p>
     <w:p>

</xml_diff>